<commit_message>
Update UI components for Berita Acara & Nilai Ujian Skripsi
</commit_message>
<xml_diff>
--- a/resources/template_berita_acara_dan_nilai_1pembimbing.docx
+++ b/resources/template_berita_acara_dan_nilai_1pembimbing.docx
@@ -1221,7 +1221,6 @@
           <w:p>
             <w:pPr>
               <w:spacing w:after="0" w:line="240" w:lineRule="auto"/>
-              <w:jc w:val="both"/>
               <w:rPr>
                 <w:rFonts w:ascii="Times New Roman" w:eastAsia="Times New Roman" w:hAnsi="Times New Roman" w:cs="Times New Roman"/>
               </w:rPr>
@@ -3100,7 +3099,6 @@
           <w:p>
             <w:pPr>
               <w:spacing w:after="0" w:line="240" w:lineRule="auto"/>
-              <w:jc w:val="both"/>
               <w:rPr>
                 <w:rFonts w:ascii="Times New Roman" w:eastAsia="Times New Roman" w:hAnsi="Times New Roman" w:cs="Times New Roman"/>
                 <w:lang w:val="sv-SE"/>
@@ -6641,12 +6639,9 @@
 </file>
 
 <file path=customXml/item1.xml><?xml version="1.0" encoding="utf-8"?>
-<?mso-contentType ?>
-<FormTemplates xmlns="http://schemas.microsoft.com/sharepoint/v3/contenttype/forms">
-  <Display>DocumentLibraryForm</Display>
-  <Edit>DocumentLibraryForm</Edit>
-  <New>DocumentLibraryForm</New>
-</FormTemplates>
+<p:properties xmlns:p="http://schemas.microsoft.com/office/2006/metadata/properties" xmlns:xsi="http://www.w3.org/2001/XMLSchema-instance" xmlns:pc="http://schemas.microsoft.com/office/infopath/2007/PartnerControls">
+  <documentManagement/>
+</p:properties>
 </file>
 
 <file path=customXml/item2.xml><?xml version="1.0" encoding="utf-8"?>
@@ -6794,15 +6789,19 @@
 </file>
 
 <file path=customXml/item3.xml><?xml version="1.0" encoding="utf-8"?>
-<p:properties xmlns:p="http://schemas.microsoft.com/office/2006/metadata/properties" xmlns:xsi="http://www.w3.org/2001/XMLSchema-instance" xmlns:pc="http://schemas.microsoft.com/office/infopath/2007/PartnerControls">
-  <documentManagement/>
-</p:properties>
+<?mso-contentType ?>
+<FormTemplates xmlns="http://schemas.microsoft.com/sharepoint/v3/contenttype/forms">
+  <Display>DocumentLibraryForm</Display>
+  <Edit>DocumentLibraryForm</Edit>
+  <New>DocumentLibraryForm</New>
+</FormTemplates>
 </file>
 
 <file path=customXml/itemProps1.xml><?xml version="1.0" encoding="utf-8"?>
-<ds:datastoreItem xmlns:ds="http://schemas.openxmlformats.org/officeDocument/2006/customXml" ds:itemID="{FEED372E-D12F-4722-9365-059313B97C62}">
+<ds:datastoreItem xmlns:ds="http://schemas.openxmlformats.org/officeDocument/2006/customXml" ds:itemID="{96F192EB-E167-418F-BF50-53F5B9A309CA}">
   <ds:schemaRefs>
-    <ds:schemaRef ds:uri="http://schemas.microsoft.com/sharepoint/v3/contenttype/forms"/>
+    <ds:schemaRef ds:uri="http://schemas.microsoft.com/office/2006/metadata/properties"/>
+    <ds:schemaRef ds:uri="http://schemas.microsoft.com/office/infopath/2007/PartnerControls"/>
   </ds:schemaRefs>
 </ds:datastoreItem>
 </file>
@@ -6826,10 +6825,9 @@
 </file>
 
 <file path=customXml/itemProps3.xml><?xml version="1.0" encoding="utf-8"?>
-<ds:datastoreItem xmlns:ds="http://schemas.openxmlformats.org/officeDocument/2006/customXml" ds:itemID="{96F192EB-E167-418F-BF50-53F5B9A309CA}">
+<ds:datastoreItem xmlns:ds="http://schemas.openxmlformats.org/officeDocument/2006/customXml" ds:itemID="{FEED372E-D12F-4722-9365-059313B97C62}">
   <ds:schemaRefs>
-    <ds:schemaRef ds:uri="http://schemas.microsoft.com/office/2006/metadata/properties"/>
-    <ds:schemaRef ds:uri="http://schemas.microsoft.com/office/infopath/2007/PartnerControls"/>
+    <ds:schemaRef ds:uri="http://schemas.microsoft.com/sharepoint/v3/contenttype/forms"/>
   </ds:schemaRefs>
 </ds:datastoreItem>
 </file>
</xml_diff>

<commit_message>
feat: enhance UI and functionality for Berita Acara & Nilai Ujian Skripsi
</commit_message>
<xml_diff>
--- a/resources/template_berita_acara_dan_nilai_1pembimbing.docx
+++ b/resources/template_berita_acara_dan_nilai_1pembimbing.docx
@@ -2878,7 +2878,7 @@
       </w:tblGrid>
       <w:tr>
         <w:trPr>
-          <w:trHeight w:val="352"/>
+          <w:trHeight w:val="238"/>
         </w:trPr>
         <w:tc>
           <w:tcPr>
@@ -2962,7 +2962,7 @@
       </w:tr>
       <w:tr>
         <w:trPr>
-          <w:trHeight w:val="415"/>
+          <w:trHeight w:val="257"/>
         </w:trPr>
         <w:tc>
           <w:tcPr>
@@ -3046,7 +3046,7 @@
       </w:tr>
       <w:tr>
         <w:trPr>
-          <w:trHeight w:val="421"/>
+          <w:trHeight w:val="232"/>
         </w:trPr>
         <w:tc>
           <w:tcPr>

</xml_diff>

<commit_message>
feat: update templates and add README for Berita Acara & Nota Dinas Ujian Skripsi
</commit_message>
<xml_diff>
--- a/resources/template_berita_acara_dan_nilai_1pembimbing.docx
+++ b/resources/template_berita_acara_dan_nilai_1pembimbing.docx
@@ -2407,8 +2407,8 @@
         <w:tblLook w:val="04A0" w:firstRow="1" w:lastRow="0" w:firstColumn="1" w:lastColumn="0" w:noHBand="0" w:noVBand="1"/>
       </w:tblPr>
       <w:tblGrid>
-        <w:gridCol w:w="6096"/>
-        <w:gridCol w:w="3543"/>
+        <w:gridCol w:w="4962"/>
+        <w:gridCol w:w="4677"/>
       </w:tblGrid>
       <w:tr>
         <w:trPr>
@@ -2446,7 +2446,7 @@
         </w:trPr>
         <w:tc>
           <w:tcPr>
-            <w:tcW w:w="6096" w:type="dxa"/>
+            <w:tcW w:w="4962" w:type="dxa"/>
             <w:vAlign w:val="center"/>
           </w:tcPr>
           <w:p>
@@ -2472,7 +2472,7 @@
         </w:tc>
         <w:tc>
           <w:tcPr>
-            <w:tcW w:w="3543" w:type="dxa"/>
+            <w:tcW w:w="4677" w:type="dxa"/>
             <w:vAlign w:val="center"/>
           </w:tcPr>
           <w:p>
@@ -2501,7 +2501,7 @@
         </w:trPr>
         <w:tc>
           <w:tcPr>
-            <w:tcW w:w="6096" w:type="dxa"/>
+            <w:tcW w:w="4962" w:type="dxa"/>
             <w:vAlign w:val="center"/>
           </w:tcPr>
           <w:p>
@@ -2548,7 +2548,7 @@
         </w:tc>
         <w:tc>
           <w:tcPr>
-            <w:tcW w:w="3543" w:type="dxa"/>
+            <w:tcW w:w="4677" w:type="dxa"/>
             <w:vAlign w:val="center"/>
           </w:tcPr>
           <w:p>
@@ -3175,11 +3175,15 @@
               <w:jc w:val="center"/>
               <w:rPr>
                 <w:rFonts w:ascii="Times New Roman" w:eastAsia="Times New Roman" w:hAnsi="Times New Roman" w:cs="Times New Roman"/>
-              </w:rPr>
-            </w:pPr>
-            <w:r>
-              <w:rPr>
-                <w:rFonts w:ascii="Times New Roman" w:eastAsia="Times New Roman" w:hAnsi="Times New Roman" w:cs="Times New Roman"/>
+                <w:b/>
+                <w:bCs/>
+              </w:rPr>
+            </w:pPr>
+            <w:r>
+              <w:rPr>
+                <w:rFonts w:ascii="Times New Roman" w:eastAsia="Times New Roman" w:hAnsi="Times New Roman" w:cs="Times New Roman"/>
+                <w:b/>
+                <w:bCs/>
               </w:rPr>
               <w:t>NAMA PEMBIMBING</w:t>
             </w:r>
@@ -3196,11 +3200,15 @@
               <w:jc w:val="center"/>
               <w:rPr>
                 <w:rFonts w:ascii="Times New Roman" w:eastAsia="Times New Roman" w:hAnsi="Times New Roman" w:cs="Times New Roman"/>
-              </w:rPr>
-            </w:pPr>
-            <w:r>
-              <w:rPr>
-                <w:rFonts w:ascii="Times New Roman" w:eastAsia="Times New Roman" w:hAnsi="Times New Roman" w:cs="Times New Roman"/>
+                <w:b/>
+                <w:bCs/>
+              </w:rPr>
+            </w:pPr>
+            <w:r>
+              <w:rPr>
+                <w:rFonts w:ascii="Times New Roman" w:eastAsia="Times New Roman" w:hAnsi="Times New Roman" w:cs="Times New Roman"/>
+                <w:b/>
+                <w:bCs/>
               </w:rPr>
               <w:t>NILAI</w:t>
             </w:r>
@@ -3211,11 +3219,15 @@
               <w:jc w:val="center"/>
               <w:rPr>
                 <w:rFonts w:ascii="Times New Roman" w:eastAsia="Times New Roman" w:hAnsi="Times New Roman" w:cs="Times New Roman"/>
-              </w:rPr>
-            </w:pPr>
-            <w:r>
-              <w:rPr>
-                <w:rFonts w:ascii="Times New Roman" w:eastAsia="Times New Roman" w:hAnsi="Times New Roman" w:cs="Times New Roman"/>
+                <w:b/>
+                <w:bCs/>
+              </w:rPr>
+            </w:pPr>
+            <w:r>
+              <w:rPr>
+                <w:rFonts w:ascii="Times New Roman" w:eastAsia="Times New Roman" w:hAnsi="Times New Roman" w:cs="Times New Roman"/>
+                <w:b/>
+                <w:bCs/>
               </w:rPr>
               <w:t>RATA-RATA *</w:t>
             </w:r>
@@ -3232,11 +3244,15 @@
               <w:jc w:val="center"/>
               <w:rPr>
                 <w:rFonts w:ascii="Times New Roman" w:eastAsia="Times New Roman" w:hAnsi="Times New Roman" w:cs="Times New Roman"/>
-              </w:rPr>
-            </w:pPr>
-            <w:r>
-              <w:rPr>
-                <w:rFonts w:ascii="Times New Roman" w:eastAsia="Times New Roman" w:hAnsi="Times New Roman" w:cs="Times New Roman"/>
+                <w:b/>
+                <w:bCs/>
+              </w:rPr>
+            </w:pPr>
+            <w:r>
+              <w:rPr>
+                <w:rFonts w:ascii="Times New Roman" w:eastAsia="Times New Roman" w:hAnsi="Times New Roman" w:cs="Times New Roman"/>
+                <w:b/>
+                <w:bCs/>
               </w:rPr>
               <w:t>NILAI RATA-RATA PEMBIMBING</w:t>
             </w:r>
@@ -3253,11 +3269,15 @@
               <w:jc w:val="center"/>
               <w:rPr>
                 <w:rFonts w:ascii="Times New Roman" w:eastAsia="Times New Roman" w:hAnsi="Times New Roman" w:cs="Times New Roman"/>
-              </w:rPr>
-            </w:pPr>
-            <w:r>
-              <w:rPr>
-                <w:rFonts w:ascii="Times New Roman" w:eastAsia="Times New Roman" w:hAnsi="Times New Roman" w:cs="Times New Roman"/>
+                <w:b/>
+                <w:bCs/>
+              </w:rPr>
+            </w:pPr>
+            <w:r>
+              <w:rPr>
+                <w:rFonts w:ascii="Times New Roman" w:eastAsia="Times New Roman" w:hAnsi="Times New Roman" w:cs="Times New Roman"/>
+                <w:b/>
+                <w:bCs/>
               </w:rPr>
               <w:t>ANGKA AKHIR **</w:t>
             </w:r>
@@ -3274,11 +3294,15 @@
               <w:jc w:val="center"/>
               <w:rPr>
                 <w:rFonts w:ascii="Times New Roman" w:eastAsia="Times New Roman" w:hAnsi="Times New Roman" w:cs="Times New Roman"/>
-              </w:rPr>
-            </w:pPr>
-            <w:r>
-              <w:rPr>
-                <w:rFonts w:ascii="Times New Roman" w:eastAsia="Times New Roman" w:hAnsi="Times New Roman" w:cs="Times New Roman"/>
+                <w:b/>
+                <w:bCs/>
+              </w:rPr>
+            </w:pPr>
+            <w:r>
+              <w:rPr>
+                <w:rFonts w:ascii="Times New Roman" w:eastAsia="Times New Roman" w:hAnsi="Times New Roman" w:cs="Times New Roman"/>
+                <w:b/>
+                <w:bCs/>
               </w:rPr>
               <w:t>NILAI AKHIR</w:t>
             </w:r>
@@ -3345,9 +3369,7 @@
         <w:tc>
           <w:tcPr>
             <w:tcW w:w="1304" w:type="dxa"/>
-            <w:tcBorders>
-              <w:bottom w:val="nil"/>
-            </w:tcBorders>
+            <w:vMerge w:val="restart"/>
             <w:vAlign w:val="center"/>
           </w:tcPr>
           <w:p>
@@ -3362,9 +3384,7 @@
         <w:tc>
           <w:tcPr>
             <w:tcW w:w="1428" w:type="dxa"/>
-            <w:tcBorders>
-              <w:bottom w:val="nil"/>
-            </w:tcBorders>
+            <w:vMerge w:val="restart"/>
             <w:vAlign w:val="center"/>
           </w:tcPr>
           <w:p>
@@ -3392,11 +3412,15 @@
               <w:jc w:val="center"/>
               <w:rPr>
                 <w:rFonts w:ascii="Times New Roman" w:eastAsia="Times New Roman" w:hAnsi="Times New Roman" w:cs="Times New Roman"/>
-              </w:rPr>
-            </w:pPr>
-            <w:r>
-              <w:rPr>
-                <w:rFonts w:ascii="Times New Roman" w:eastAsia="Times New Roman" w:hAnsi="Times New Roman" w:cs="Times New Roman"/>
+                <w:b/>
+                <w:bCs/>
+              </w:rPr>
+            </w:pPr>
+            <w:r>
+              <w:rPr>
+                <w:rFonts w:ascii="Times New Roman" w:eastAsia="Times New Roman" w:hAnsi="Times New Roman" w:cs="Times New Roman"/>
+                <w:b/>
+                <w:bCs/>
               </w:rPr>
               <w:t>NAMA PENGUJI</w:t>
             </w:r>
@@ -3413,11 +3437,15 @@
               <w:jc w:val="center"/>
               <w:rPr>
                 <w:rFonts w:ascii="Times New Roman" w:eastAsia="Times New Roman" w:hAnsi="Times New Roman" w:cs="Times New Roman"/>
-              </w:rPr>
-            </w:pPr>
-            <w:r>
-              <w:rPr>
-                <w:rFonts w:ascii="Times New Roman" w:eastAsia="Times New Roman" w:hAnsi="Times New Roman" w:cs="Times New Roman"/>
+                <w:b/>
+                <w:bCs/>
+              </w:rPr>
+            </w:pPr>
+            <w:r>
+              <w:rPr>
+                <w:rFonts w:ascii="Times New Roman" w:eastAsia="Times New Roman" w:hAnsi="Times New Roman" w:cs="Times New Roman"/>
+                <w:b/>
+                <w:bCs/>
               </w:rPr>
               <w:t>NILAI</w:t>
             </w:r>
@@ -3428,11 +3456,15 @@
               <w:jc w:val="center"/>
               <w:rPr>
                 <w:rFonts w:ascii="Times New Roman" w:eastAsia="Times New Roman" w:hAnsi="Times New Roman" w:cs="Times New Roman"/>
-              </w:rPr>
-            </w:pPr>
-            <w:r>
-              <w:rPr>
-                <w:rFonts w:ascii="Times New Roman" w:eastAsia="Times New Roman" w:hAnsi="Times New Roman" w:cs="Times New Roman"/>
+                <w:b/>
+                <w:bCs/>
+              </w:rPr>
+            </w:pPr>
+            <w:r>
+              <w:rPr>
+                <w:rFonts w:ascii="Times New Roman" w:eastAsia="Times New Roman" w:hAnsi="Times New Roman" w:cs="Times New Roman"/>
+                <w:b/>
+                <w:bCs/>
               </w:rPr>
               <w:t>RATA-RATA *</w:t>
             </w:r>
@@ -3449,11 +3481,15 @@
               <w:jc w:val="center"/>
               <w:rPr>
                 <w:rFonts w:ascii="Times New Roman" w:eastAsia="Times New Roman" w:hAnsi="Times New Roman" w:cs="Times New Roman"/>
-              </w:rPr>
-            </w:pPr>
-            <w:r>
-              <w:rPr>
-                <w:rFonts w:ascii="Times New Roman" w:eastAsia="Times New Roman" w:hAnsi="Times New Roman" w:cs="Times New Roman"/>
+                <w:b/>
+                <w:bCs/>
+              </w:rPr>
+            </w:pPr>
+            <w:r>
+              <w:rPr>
+                <w:rFonts w:ascii="Times New Roman" w:eastAsia="Times New Roman" w:hAnsi="Times New Roman" w:cs="Times New Roman"/>
+                <w:b/>
+                <w:bCs/>
               </w:rPr>
               <w:t>NILAI RATA-RATA PENGUJI</w:t>
             </w:r>
@@ -3462,7 +3498,7 @@
         <w:tc>
           <w:tcPr>
             <w:tcW w:w="1304" w:type="dxa"/>
-            <w:vMerge w:val="restart"/>
+            <w:vMerge/>
             <w:vAlign w:val="center"/>
           </w:tcPr>
           <w:p>
@@ -3477,7 +3513,7 @@
         <w:tc>
           <w:tcPr>
             <w:tcW w:w="1428" w:type="dxa"/>
-            <w:vMerge w:val="restart"/>
+            <w:vMerge/>
             <w:vAlign w:val="center"/>
           </w:tcPr>
           <w:p>
@@ -6639,9 +6675,12 @@
 </file>
 
 <file path=customXml/item1.xml><?xml version="1.0" encoding="utf-8"?>
-<p:properties xmlns:p="http://schemas.microsoft.com/office/2006/metadata/properties" xmlns:xsi="http://www.w3.org/2001/XMLSchema-instance" xmlns:pc="http://schemas.microsoft.com/office/infopath/2007/PartnerControls">
-  <documentManagement/>
-</p:properties>
+<?mso-contentType ?>
+<FormTemplates xmlns="http://schemas.microsoft.com/sharepoint/v3/contenttype/forms">
+  <Display>DocumentLibraryForm</Display>
+  <Edit>DocumentLibraryForm</Edit>
+  <New>DocumentLibraryForm</New>
+</FormTemplates>
 </file>
 
 <file path=customXml/item2.xml><?xml version="1.0" encoding="utf-8"?>
@@ -6789,19 +6828,15 @@
 </file>
 
 <file path=customXml/item3.xml><?xml version="1.0" encoding="utf-8"?>
-<?mso-contentType ?>
-<FormTemplates xmlns="http://schemas.microsoft.com/sharepoint/v3/contenttype/forms">
-  <Display>DocumentLibraryForm</Display>
-  <Edit>DocumentLibraryForm</Edit>
-  <New>DocumentLibraryForm</New>
-</FormTemplates>
+<p:properties xmlns:p="http://schemas.microsoft.com/office/2006/metadata/properties" xmlns:xsi="http://www.w3.org/2001/XMLSchema-instance" xmlns:pc="http://schemas.microsoft.com/office/infopath/2007/PartnerControls">
+  <documentManagement/>
+</p:properties>
 </file>
 
 <file path=customXml/itemProps1.xml><?xml version="1.0" encoding="utf-8"?>
-<ds:datastoreItem xmlns:ds="http://schemas.openxmlformats.org/officeDocument/2006/customXml" ds:itemID="{96F192EB-E167-418F-BF50-53F5B9A309CA}">
+<ds:datastoreItem xmlns:ds="http://schemas.openxmlformats.org/officeDocument/2006/customXml" ds:itemID="{FEED372E-D12F-4722-9365-059313B97C62}">
   <ds:schemaRefs>
-    <ds:schemaRef ds:uri="http://schemas.microsoft.com/office/2006/metadata/properties"/>
-    <ds:schemaRef ds:uri="http://schemas.microsoft.com/office/infopath/2007/PartnerControls"/>
+    <ds:schemaRef ds:uri="http://schemas.microsoft.com/sharepoint/v3/contenttype/forms"/>
   </ds:schemaRefs>
 </ds:datastoreItem>
 </file>
@@ -6825,9 +6860,10 @@
 </file>
 
 <file path=customXml/itemProps3.xml><?xml version="1.0" encoding="utf-8"?>
-<ds:datastoreItem xmlns:ds="http://schemas.openxmlformats.org/officeDocument/2006/customXml" ds:itemID="{FEED372E-D12F-4722-9365-059313B97C62}">
+<ds:datastoreItem xmlns:ds="http://schemas.openxmlformats.org/officeDocument/2006/customXml" ds:itemID="{96F192EB-E167-418F-BF50-53F5B9A309CA}">
   <ds:schemaRefs>
-    <ds:schemaRef ds:uri="http://schemas.microsoft.com/sharepoint/v3/contenttype/forms"/>
+    <ds:schemaRef ds:uri="http://schemas.microsoft.com/office/2006/metadata/properties"/>
+    <ds:schemaRef ds:uri="http://schemas.microsoft.com/office/infopath/2007/PartnerControls"/>
   </ds:schemaRefs>
 </ds:datastoreItem>
 </file>
</xml_diff>